<commit_message>
Added more logs, scenarios, outlines and reporting
</commit_message>
<xml_diff>
--- a/Report_Assumptions_Problems.docx
+++ b/Report_Assumptions_Problems.docx
@@ -12,13 +12,19 @@
         <w:rPr>
           <w:b/>
         </w:rPr>
-        <w:t xml:space="preserve">  </w:t>
-      </w:r>
-      <w:r>
-        <w:rPr>
-          <w:b/>
-        </w:rPr>
         <w:t>Problem 1:</w:t>
+      </w:r>
+      <w:r>
+        <w:rPr>
+          <w:b/>
+        </w:rPr>
+        <w:t xml:space="preserve"> Contradictions</w:t>
+      </w:r>
+      <w:r>
+        <w:rPr>
+          <w:b/>
+        </w:rPr>
+        <w:t xml:space="preserve"> in the specification</w:t>
       </w:r>
     </w:p>
     <w:p>
@@ -84,16 +90,7 @@
         </w:numPr>
       </w:pPr>
       <w:r>
-        <w:t>Here we can see that there's a contradiction in the specification. The first says origin is involved in the</w:t>
-      </w:r>
-      <w:r>
-        <w:t xml:space="preserve"> </w:t>
-      </w:r>
-      <w:r>
-        <w:t xml:space="preserve">price calculation for customers, the second </w:t>
-      </w:r>
-      <w:r>
-        <w:t>doesn’t say the origin matters for the price calculation for mail.</w:t>
+        <w:t>Here we can see that there's a contradiction in the specification. The first says origin is involved in the price calculation for customers, the second doesn’t say the origin matters for the price calculation for mail.</w:t>
       </w:r>
     </w:p>
     <w:p>
@@ -137,22 +134,7 @@
         </w:numPr>
       </w:pPr>
       <w:r>
-        <w:t xml:space="preserve">The reason for this is directly after </w:t>
-      </w:r>
-      <w:r>
-        <w:t>'The price customers are charged is based on priority, volume, weight, and destination'</w:t>
-      </w:r>
-      <w:r>
-        <w:t xml:space="preserve">, it also states that </w:t>
-      </w:r>
-      <w:r>
-        <w:t>'All New Zealand</w:t>
-      </w:r>
-      <w:r>
-        <w:t xml:space="preserve"> </w:t>
-      </w:r>
-      <w:r>
-        <w:t>domestic destinations are considered the same for the purposes of charging the customer.'</w:t>
+        <w:t>The reason for this is directly after 'The price customers are charged is based on priority, volume, weight, and destination', it also states that 'All New Zealand domestic destinations are considered the same for the purposes of charging the customer.'</w:t>
       </w:r>
     </w:p>
     <w:p>
@@ -186,6 +168,12 @@
         </w:rPr>
         <w:t xml:space="preserve"> Ambiguity</w:t>
       </w:r>
+      <w:r>
+        <w:rPr>
+          <w:b/>
+        </w:rPr>
+        <w:t xml:space="preserve"> in the specification</w:t>
+      </w:r>
     </w:p>
     <w:p>
       <w:pPr>
@@ -344,6 +332,251 @@
       </w:r>
       <w:r>
         <w:t>.</w:t>
+      </w:r>
+    </w:p>
+    <w:p>
+      <w:pPr>
+        <w:pStyle w:val="ListParagraph"/>
+        <w:ind w:left="1440"/>
+      </w:pPr>
+    </w:p>
+    <w:p>
+      <w:pPr>
+        <w:rPr>
+          <w:b/>
+        </w:rPr>
+      </w:pPr>
+      <w:r>
+        <w:rPr>
+          <w:b/>
+        </w:rPr>
+        <w:t>Problem 3: Non-determinis</w:t>
+      </w:r>
+      <w:r>
+        <w:rPr>
+          <w:b/>
+        </w:rPr>
+        <w:t>tic nature</w:t>
+      </w:r>
+      <w:r>
+        <w:rPr>
+          <w:b/>
+        </w:rPr>
+        <w:t xml:space="preserve"> </w:t>
+      </w:r>
+      <w:r>
+        <w:rPr>
+          <w:b/>
+        </w:rPr>
+        <w:t>of</w:t>
+      </w:r>
+      <w:r>
+        <w:rPr>
+          <w:b/>
+        </w:rPr>
+        <w:t xml:space="preserve"> </w:t>
+      </w:r>
+      <w:r>
+        <w:rPr>
+          <w:b/>
+        </w:rPr>
+        <w:t>domain model</w:t>
+      </w:r>
+    </w:p>
+    <w:p>
+      <w:pPr>
+        <w:pStyle w:val="ListParagraph"/>
+        <w:numPr>
+          <w:ilvl w:val="0"/>
+          <w:numId w:val="5"/>
+        </w:numPr>
+        <w:rPr>
+          <w:b/>
+        </w:rPr>
+      </w:pPr>
+      <w:r>
+        <w:t>Trying to test</w:t>
+      </w:r>
+      <w:r>
+        <w:t xml:space="preserve"> mailing</w:t>
+      </w:r>
+      <w:r>
+        <w:t xml:space="preserve"> priorities was impossible as given X input, Y was never consistently determined.</w:t>
+      </w:r>
+      <w:r>
+        <w:t xml:space="preserve"> It was sometimes Y, sometimes Z or sometimes X.</w:t>
+      </w:r>
+      <w:r>
+        <w:t xml:space="preserve"> A </w:t>
+      </w:r>
+      <w:proofErr w:type="spellStart"/>
+      <w:r>
+        <w:t>TransportRoute</w:t>
+      </w:r>
+      <w:proofErr w:type="spellEnd"/>
+      <w:r>
+        <w:t xml:space="preserve"> type was never consistently AIR, SEA or LAND, it changed given the same inputs.</w:t>
+      </w:r>
+    </w:p>
+    <w:p>
+      <w:pPr>
+        <w:pStyle w:val="ListParagraph"/>
+        <w:numPr>
+          <w:ilvl w:val="0"/>
+          <w:numId w:val="5"/>
+        </w:numPr>
+        <w:rPr>
+          <w:b/>
+        </w:rPr>
+      </w:pPr>
+      <w:r>
+        <w:t xml:space="preserve">The method inside </w:t>
+      </w:r>
+      <w:proofErr w:type="spellStart"/>
+      <w:r>
+        <w:t>KPSServer</w:t>
+      </w:r>
+      <w:proofErr w:type="spellEnd"/>
+      <w:r>
+        <w:t xml:space="preserve"> </w:t>
+      </w:r>
+      <w:proofErr w:type="spellStart"/>
+      <w:r>
+        <w:t>getTransportMap</w:t>
+      </w:r>
+      <w:proofErr w:type="spellEnd"/>
+      <w:r>
+        <w:t>(</w:t>
+      </w:r>
+      <w:proofErr w:type="gramStart"/>
+      <w:r>
+        <w:t>).</w:t>
+      </w:r>
+      <w:proofErr w:type="spellStart"/>
+      <w:r>
+        <w:t>calculateRoute</w:t>
+      </w:r>
+      <w:proofErr w:type="spellEnd"/>
+      <w:proofErr w:type="gramEnd"/>
+      <w:r>
+        <w:t xml:space="preserve">(Mail) </w:t>
+      </w:r>
+      <w:r>
+        <w:t xml:space="preserve">only ever returned a list of size 1, irrespective of how many possible routes there were. </w:t>
+      </w:r>
+      <w:proofErr w:type="gramStart"/>
+      <w:r>
+        <w:t>So</w:t>
+      </w:r>
+      <w:proofErr w:type="gramEnd"/>
+      <w:r>
+        <w:t xml:space="preserve"> the domain was flawed in the sense that one, it sometimes returned sea, sometimes air, but also it could only return one or the other.</w:t>
+      </w:r>
+    </w:p>
+    <w:p>
+      <w:pPr>
+        <w:pStyle w:val="ListParagraph"/>
+        <w:rPr>
+          <w:b/>
+        </w:rPr>
+      </w:pPr>
+    </w:p>
+    <w:p>
+      <w:pPr>
+        <w:pStyle w:val="ListParagraph"/>
+        <w:numPr>
+          <w:ilvl w:val="0"/>
+          <w:numId w:val="5"/>
+        </w:numPr>
+        <w:rPr>
+          <w:b/>
+        </w:rPr>
+      </w:pPr>
+      <w:r>
+        <w:t>How I handled this?</w:t>
+      </w:r>
+    </w:p>
+    <w:p>
+      <w:pPr>
+        <w:pStyle w:val="ListParagraph"/>
+        <w:numPr>
+          <w:ilvl w:val="1"/>
+          <w:numId w:val="5"/>
+        </w:numPr>
+        <w:rPr>
+          <w:b/>
+        </w:rPr>
+      </w:pPr>
+      <w:r>
+        <w:t>Scenario outlines with the same values repeated multiple times to depict the non-deterministic nature of the domain model given some set of repeated inputs.</w:t>
+      </w:r>
+      <w:r>
+        <w:t xml:space="preserve"> I don’t know what else I could’ve done</w:t>
+      </w:r>
+      <w:r>
+        <w:t xml:space="preserve">. My tests test </w:t>
+      </w:r>
+      <w:r>
+        <w:t>the specification, it’s not my fault the domain model is rubbish and doesn’t consistently output the same answer.</w:t>
+      </w:r>
+      <w:r>
+        <w:t xml:space="preserve"> Our purpose in this assignment wasn’t to unit test and fix the bugs in the domain model, although maybe that would’ve been more f</w:t>
+      </w:r>
+      <w:r>
+        <w:t>un as there’s a lot of them.</w:t>
+      </w:r>
+    </w:p>
+    <w:p>
+      <w:pPr>
+        <w:rPr>
+          <w:b/>
+        </w:rPr>
+      </w:pPr>
+    </w:p>
+    <w:p>
+      <w:r>
+        <w:t xml:space="preserve">I could’ve spent hours writing permutation tests to test how the domain model handles assigning routes </w:t>
+      </w:r>
+      <w:r>
+        <w:t>etc,</w:t>
+      </w:r>
+      <w:r>
+        <w:t xml:space="preserve"> but the specification never mentioned how the system was meant to handle this, so I didn’t see the point. I stuck to trying to test tests (the best I could) in a BDD environment for the specification</w:t>
+      </w:r>
+      <w:r>
+        <w:t>.</w:t>
+      </w:r>
+    </w:p>
+    <w:p/>
+    <w:p>
+      <w:r>
+        <w:t xml:space="preserve">To test customer prices, I copied the &lt;price&gt; tags </w:t>
+      </w:r>
+      <w:r>
+        <w:t xml:space="preserve">from logs.xml </w:t>
+      </w:r>
+      <w:r>
+        <w:t xml:space="preserve">into </w:t>
+      </w:r>
+      <w:r>
+        <w:t>data.xml</w:t>
+      </w:r>
+      <w:r>
+        <w:t xml:space="preserve"> </w:t>
+      </w:r>
+      <w:r>
+        <w:t xml:space="preserve">so the customer price definitions were available </w:t>
+      </w:r>
+      <w:r>
+        <w:t xml:space="preserve">when the </w:t>
+      </w:r>
+      <w:proofErr w:type="spellStart"/>
+      <w:r>
+        <w:t>KPSServer</w:t>
+      </w:r>
+      <w:proofErr w:type="spellEnd"/>
+      <w:r>
+        <w:t xml:space="preserve"> was started.</w:t>
       </w:r>
       <w:bookmarkStart w:id="0" w:name="_GoBack"/>
       <w:bookmarkEnd w:id="0"/>
@@ -361,6 +594,119 @@
 <file path=word/numbering.xml><?xml version="1.0" encoding="utf-8"?>
 <w:numbering xmlns:wpc="http://schemas.microsoft.com/office/word/2010/wordprocessingCanvas" xmlns:cx="http://schemas.microsoft.com/office/drawing/2014/chartex" xmlns:cx1="http://schemas.microsoft.com/office/drawing/2015/9/8/chartex" xmlns:cx2="http://schemas.microsoft.com/office/drawing/2015/10/21/chartex" xmlns:cx3="http://schemas.microsoft.com/office/drawing/2016/5/9/chartex" xmlns:cx4="http://schemas.microsoft.com/office/drawing/2016/5/10/chartex" xmlns:cx5="http://schemas.microsoft.com/office/drawing/2016/5/11/chartex" xmlns:cx6="http://schemas.microsoft.com/office/drawing/2016/5/12/chartex" xmlns:cx7="http://schemas.microsoft.com/office/drawing/2016/5/13/chartex" xmlns:cx8="http://schemas.microsoft.com/office/drawing/2016/5/14/chartex" xmlns:mc="http://schemas.openxmlformats.org/markup-compatibility/2006" xmlns:aink="http://schemas.microsoft.com/office/drawing/2016/ink" xmlns:am3d="http://schemas.microsoft.com/office/drawing/2017/model3d" xmlns:o="urn:schemas-microsoft-com:office:office" xmlns:r="http://schemas.openxmlformats.org/officeDocument/2006/relationships" xmlns:m="http://schemas.openxmlformats.org/officeDocument/2006/math" xmlns:v="urn:schemas-microsoft-com:vml" xmlns:wp14="http://schemas.microsoft.com/office/word/2010/wordprocessingDrawing" xmlns:wp="http://schemas.openxmlformats.org/drawingml/2006/wordprocessingDrawing" xmlns:w10="urn:schemas-microsoft-com:office:word" xmlns:w="http://schemas.openxmlformats.org/wordprocessingml/2006/main" xmlns:w14="http://schemas.microsoft.com/office/word/2010/wordml" xmlns:w15="http://schemas.microsoft.com/office/word/2012/wordml" xmlns:w16cid="http://schemas.microsoft.com/office/word/2016/wordml/cid" xmlns:w16se="http://schemas.microsoft.com/office/word/2015/wordml/symex" xmlns:wpg="http://schemas.microsoft.com/office/word/2010/wordprocessingGroup" xmlns:wpi="http://schemas.microsoft.com/office/word/2010/wordprocessingInk" xmlns:wne="http://schemas.microsoft.com/office/word/2006/wordml" xmlns:wps="http://schemas.microsoft.com/office/word/2010/wordprocessingShape" mc:Ignorable="w14 w15 w16se w16cid wp14">
   <w:abstractNum w:abstractNumId="0" w15:restartNumberingAfterBreak="0">
+    <w:nsid w:val="00A72965"/>
+    <w:multiLevelType w:val="hybridMultilevel"/>
+    <w:tmpl w:val="A84E6608"/>
+    <w:lvl w:ilvl="0" w:tplc="14090001">
+      <w:start w:val="1"/>
+      <w:numFmt w:val="bullet"/>
+      <w:lvlText w:val=""/>
+      <w:lvlJc w:val="left"/>
+      <w:pPr>
+        <w:ind w:left="720" w:hanging="360"/>
+      </w:pPr>
+      <w:rPr>
+        <w:rFonts w:ascii="Symbol" w:hAnsi="Symbol" w:hint="default"/>
+      </w:rPr>
+    </w:lvl>
+    <w:lvl w:ilvl="1" w:tplc="14090003">
+      <w:start w:val="1"/>
+      <w:numFmt w:val="bullet"/>
+      <w:lvlText w:val="o"/>
+      <w:lvlJc w:val="left"/>
+      <w:pPr>
+        <w:ind w:left="1440" w:hanging="360"/>
+      </w:pPr>
+      <w:rPr>
+        <w:rFonts w:ascii="Courier New" w:hAnsi="Courier New" w:cs="Courier New" w:hint="default"/>
+      </w:rPr>
+    </w:lvl>
+    <w:lvl w:ilvl="2" w:tplc="14090005">
+      <w:start w:val="1"/>
+      <w:numFmt w:val="bullet"/>
+      <w:lvlText w:val=""/>
+      <w:lvlJc w:val="left"/>
+      <w:pPr>
+        <w:ind w:left="2160" w:hanging="360"/>
+      </w:pPr>
+      <w:rPr>
+        <w:rFonts w:ascii="Wingdings" w:hAnsi="Wingdings" w:hint="default"/>
+      </w:rPr>
+    </w:lvl>
+    <w:lvl w:ilvl="3" w:tplc="14090001" w:tentative="1">
+      <w:start w:val="1"/>
+      <w:numFmt w:val="bullet"/>
+      <w:lvlText w:val=""/>
+      <w:lvlJc w:val="left"/>
+      <w:pPr>
+        <w:ind w:left="2880" w:hanging="360"/>
+      </w:pPr>
+      <w:rPr>
+        <w:rFonts w:ascii="Symbol" w:hAnsi="Symbol" w:hint="default"/>
+      </w:rPr>
+    </w:lvl>
+    <w:lvl w:ilvl="4" w:tplc="14090003" w:tentative="1">
+      <w:start w:val="1"/>
+      <w:numFmt w:val="bullet"/>
+      <w:lvlText w:val="o"/>
+      <w:lvlJc w:val="left"/>
+      <w:pPr>
+        <w:ind w:left="3600" w:hanging="360"/>
+      </w:pPr>
+      <w:rPr>
+        <w:rFonts w:ascii="Courier New" w:hAnsi="Courier New" w:cs="Courier New" w:hint="default"/>
+      </w:rPr>
+    </w:lvl>
+    <w:lvl w:ilvl="5" w:tplc="14090005" w:tentative="1">
+      <w:start w:val="1"/>
+      <w:numFmt w:val="bullet"/>
+      <w:lvlText w:val=""/>
+      <w:lvlJc w:val="left"/>
+      <w:pPr>
+        <w:ind w:left="4320" w:hanging="360"/>
+      </w:pPr>
+      <w:rPr>
+        <w:rFonts w:ascii="Wingdings" w:hAnsi="Wingdings" w:hint="default"/>
+      </w:rPr>
+    </w:lvl>
+    <w:lvl w:ilvl="6" w:tplc="14090001" w:tentative="1">
+      <w:start w:val="1"/>
+      <w:numFmt w:val="bullet"/>
+      <w:lvlText w:val=""/>
+      <w:lvlJc w:val="left"/>
+      <w:pPr>
+        <w:ind w:left="5040" w:hanging="360"/>
+      </w:pPr>
+      <w:rPr>
+        <w:rFonts w:ascii="Symbol" w:hAnsi="Symbol" w:hint="default"/>
+      </w:rPr>
+    </w:lvl>
+    <w:lvl w:ilvl="7" w:tplc="14090003" w:tentative="1">
+      <w:start w:val="1"/>
+      <w:numFmt w:val="bullet"/>
+      <w:lvlText w:val="o"/>
+      <w:lvlJc w:val="left"/>
+      <w:pPr>
+        <w:ind w:left="5760" w:hanging="360"/>
+      </w:pPr>
+      <w:rPr>
+        <w:rFonts w:ascii="Courier New" w:hAnsi="Courier New" w:cs="Courier New" w:hint="default"/>
+      </w:rPr>
+    </w:lvl>
+    <w:lvl w:ilvl="8" w:tplc="14090005" w:tentative="1">
+      <w:start w:val="1"/>
+      <w:numFmt w:val="bullet"/>
+      <w:lvlText w:val=""/>
+      <w:lvlJc w:val="left"/>
+      <w:pPr>
+        <w:ind w:left="6480" w:hanging="360"/>
+      </w:pPr>
+      <w:rPr>
+        <w:rFonts w:ascii="Wingdings" w:hAnsi="Wingdings" w:hint="default"/>
+      </w:rPr>
+    </w:lvl>
+  </w:abstractNum>
+  <w:abstractNum w:abstractNumId="1" w15:restartNumberingAfterBreak="0">
     <w:nsid w:val="09070283"/>
     <w:multiLevelType w:val="hybridMultilevel"/>
     <w:tmpl w:val="210A0082"/>
@@ -473,7 +819,7 @@
       </w:rPr>
     </w:lvl>
   </w:abstractNum>
-  <w:abstractNum w:abstractNumId="1" w15:restartNumberingAfterBreak="0">
+  <w:abstractNum w:abstractNumId="2" w15:restartNumberingAfterBreak="0">
     <w:nsid w:val="2A0408DA"/>
     <w:multiLevelType w:val="hybridMultilevel"/>
     <w:tmpl w:val="7C0A27D4"/>
@@ -586,7 +932,7 @@
       </w:rPr>
     </w:lvl>
   </w:abstractNum>
-  <w:abstractNum w:abstractNumId="2" w15:restartNumberingAfterBreak="0">
+  <w:abstractNum w:abstractNumId="3" w15:restartNumberingAfterBreak="0">
     <w:nsid w:val="5F422ADD"/>
     <w:multiLevelType w:val="hybridMultilevel"/>
     <w:tmpl w:val="534018CE"/>
@@ -699,7 +1045,7 @@
       </w:rPr>
     </w:lvl>
   </w:abstractNum>
-  <w:abstractNum w:abstractNumId="3" w15:restartNumberingAfterBreak="0">
+  <w:abstractNum w:abstractNumId="4" w15:restartNumberingAfterBreak="0">
     <w:nsid w:val="62EA7A98"/>
     <w:multiLevelType w:val="hybridMultilevel"/>
     <w:tmpl w:val="B45CB418"/>
@@ -813,16 +1159,19 @@
     </w:lvl>
   </w:abstractNum>
   <w:num w:numId="1">
+    <w:abstractNumId w:val="4"/>
+  </w:num>
+  <w:num w:numId="2">
+    <w:abstractNumId w:val="1"/>
+  </w:num>
+  <w:num w:numId="3">
+    <w:abstractNumId w:val="2"/>
+  </w:num>
+  <w:num w:numId="4">
     <w:abstractNumId w:val="3"/>
   </w:num>
-  <w:num w:numId="2">
+  <w:num w:numId="5">
     <w:abstractNumId w:val="0"/>
-  </w:num>
-  <w:num w:numId="3">
-    <w:abstractNumId w:val="1"/>
-  </w:num>
-  <w:num w:numId="4">
-    <w:abstractNumId w:val="2"/>
   </w:num>
 </w:numbering>
 </file>

</xml_diff>

<commit_message>
Added more prioritysteps scenarios
</commit_message>
<xml_diff>
--- a/Report_Assumptions_Problems.docx
+++ b/Report_Assumptions_Problems.docx
@@ -576,7 +576,13 @@
       </w:r>
       <w:proofErr w:type="spellEnd"/>
       <w:r>
-        <w:t xml:space="preserve"> was started.</w:t>
+        <w:t xml:space="preserve"> was started</w:t>
+      </w:r>
+    </w:p>
+    <w:p/>
+    <w:p>
+      <w:r>
+        <w:t>I was never really sure if I should’ve been writing tests that passed with the data.xml or failed or a mixture.</w:t>
       </w:r>
       <w:bookmarkStart w:id="0" w:name="_GoBack"/>
       <w:bookmarkEnd w:id="0"/>

</xml_diff>

<commit_message>
ADDED A WHOLE BUNCH MORE MAIL TESTS FOR OVERSEAS AND DOMESTIC.
</commit_message>
<xml_diff>
--- a/Report_Assumptions_Problems.docx
+++ b/Report_Assumptions_Problems.docx
@@ -231,8 +231,23 @@
       <w:r>
         <w:t>Same in terms of charging the customer?</w:t>
       </w:r>
-      <w:r>
-        <w:t xml:space="preserve"> Equal priority?</w:t>
+    </w:p>
+    <w:p>
+      <w:pPr>
+        <w:pStyle w:val="ListParagraph"/>
+        <w:ind w:left="1440"/>
+      </w:pPr>
+    </w:p>
+    <w:p>
+      <w:pPr>
+        <w:pStyle w:val="ListParagraph"/>
+        <w:numPr>
+          <w:ilvl w:val="0"/>
+          <w:numId w:val="4"/>
+        </w:numPr>
+      </w:pPr>
+      <w:r>
+        <w:t>How I handled this?</w:t>
       </w:r>
     </w:p>
     <w:p>
@@ -244,10 +259,28 @@
         </w:numPr>
       </w:pPr>
       <w:r>
-        <w:t xml:space="preserve">Same in terms of </w:t>
-      </w:r>
-      <w:r>
-        <w:t>domestic standard can be shipped by air?</w:t>
+        <w:t>I wrote a scenario to presume that they’re the same for</w:t>
+      </w:r>
+      <w:r>
+        <w:t xml:space="preserve"> charging</w:t>
+      </w:r>
+      <w:r>
+        <w:t xml:space="preserve"> the customer. This directly contradicts </w:t>
+      </w:r>
+      <w:r>
+        <w:t>‘</w:t>
+      </w:r>
+      <w:r>
+        <w:t>The higher the priority, the more expensive it is for the customer</w:t>
+      </w:r>
+      <w:r>
+        <w:t>’</w:t>
+      </w:r>
+      <w:r>
+        <w:t>.</w:t>
+      </w:r>
+      <w:r>
+        <w:t xml:space="preserve"> Stupid…</w:t>
       </w:r>
     </w:p>
     <w:p>
@@ -259,79 +292,10 @@
         </w:numPr>
       </w:pPr>
       <w:r>
-        <w:t>Same in terms of domestic air can be shipped by land?</w:t>
-      </w:r>
-    </w:p>
-    <w:p>
-      <w:pPr>
-        <w:pStyle w:val="ListParagraph"/>
-        <w:ind w:left="1440"/>
-      </w:pPr>
-    </w:p>
-    <w:p>
-      <w:pPr>
-        <w:pStyle w:val="ListParagraph"/>
-        <w:numPr>
-          <w:ilvl w:val="0"/>
-          <w:numId w:val="4"/>
-        </w:numPr>
-      </w:pPr>
-      <w:r>
-        <w:t>How I handled this?</w:t>
-      </w:r>
-    </w:p>
-    <w:p>
-      <w:pPr>
-        <w:pStyle w:val="ListParagraph"/>
-        <w:numPr>
-          <w:ilvl w:val="1"/>
-          <w:numId w:val="4"/>
-        </w:numPr>
-      </w:pPr>
-      <w:r>
-        <w:t xml:space="preserve">Well since I had no idea what it meant, I’m presuming one of </w:t>
-      </w:r>
-      <w:r>
-        <w:t>my presumptions were</w:t>
-      </w:r>
-      <w:r>
-        <w:t xml:space="preserve"> correct, so I made scenarios for all three</w:t>
-      </w:r>
-      <w:r>
-        <w:t>.</w:t>
-      </w:r>
-      <w:r>
-        <w:t xml:space="preserve"> </w:t>
-      </w:r>
-      <w:r>
-        <w:t xml:space="preserve">If the specification isn’t clear I’m going to write tests for all </w:t>
-      </w:r>
-      <w:r>
-        <w:t>potential meanings and have more failing tests or semantically incorrect tests.</w:t>
-      </w:r>
-    </w:p>
-    <w:p>
-      <w:pPr>
-        <w:pStyle w:val="ListParagraph"/>
-        <w:numPr>
-          <w:ilvl w:val="1"/>
-          <w:numId w:val="4"/>
-        </w:numPr>
-      </w:pPr>
-      <w:r>
-        <w:t>It’s n</w:t>
-      </w:r>
-      <w:r>
-        <w:t>ot my fault the specification isn’t clea</w:t>
-      </w:r>
-      <w:r>
-        <w:t>r</w:t>
-      </w:r>
-      <w:r>
-        <w:t xml:space="preserve"> enough</w:t>
-      </w:r>
-      <w:r>
-        <w:t>.</w:t>
+        <w:t xml:space="preserve">It’s not my fault the specification </w:t>
+      </w:r>
+      <w:r>
+        <w:t>isn’t concise enough. I’m just writing specification tests. Not my fault if they contradict each other.</w:t>
       </w:r>
     </w:p>
     <w:p>
@@ -508,6 +472,7 @@
         </w:rPr>
       </w:pPr>
       <w:r>
+        <w:lastRenderedPageBreak/>
         <w:t>Scenario outlines with the same values repeated multiple times to depict the non-deterministic nature of the domain model given some set of repeated inputs.</w:t>
       </w:r>
       <w:r>
@@ -528,64 +493,134 @@
     </w:p>
     <w:p>
       <w:pPr>
-        <w:rPr>
-          <w:b/>
-        </w:rPr>
-      </w:pPr>
-    </w:p>
-    <w:p>
-      <w:r>
-        <w:t xml:space="preserve">I could’ve spent hours writing permutation tests to test how the domain model handles assigning routes </w:t>
-      </w:r>
-      <w:r>
-        <w:t>etc,</w:t>
-      </w:r>
-      <w:r>
-        <w:t xml:space="preserve"> but the specification never mentioned how the system was meant to handle this, so I didn’t see the point. I stuck to trying to test tests (the best I could) in a BDD environment for the specification</w:t>
-      </w:r>
-      <w:r>
-        <w:t>.</w:t>
-      </w:r>
-    </w:p>
-    <w:p/>
-    <w:p>
-      <w:r>
-        <w:t xml:space="preserve">To test customer prices, I copied the &lt;price&gt; tags </w:t>
-      </w:r>
-      <w:r>
-        <w:t xml:space="preserve">from logs.xml </w:t>
-      </w:r>
-      <w:r>
-        <w:t xml:space="preserve">into </w:t>
-      </w:r>
-      <w:r>
-        <w:t>data.xml</w:t>
-      </w:r>
-      <w:r>
-        <w:t xml:space="preserve"> </w:t>
-      </w:r>
-      <w:r>
-        <w:t xml:space="preserve">so the customer price definitions were available </w:t>
-      </w:r>
-      <w:r>
-        <w:t xml:space="preserve">when the </w:t>
+        <w:pStyle w:val="ListParagraph"/>
+        <w:ind w:left="1440"/>
+        <w:rPr>
+          <w:b/>
+        </w:rPr>
+      </w:pPr>
+    </w:p>
+    <w:p>
+      <w:pPr>
+        <w:pStyle w:val="ListParagraph"/>
+        <w:numPr>
+          <w:ilvl w:val="0"/>
+          <w:numId w:val="5"/>
+        </w:numPr>
+      </w:pPr>
+      <w:r>
+        <w:t>Other instances of this:</w:t>
+      </w:r>
+    </w:p>
+    <w:p>
+      <w:pPr>
+        <w:pStyle w:val="ListParagraph"/>
+        <w:numPr>
+          <w:ilvl w:val="0"/>
+          <w:numId w:val="5"/>
+        </w:numPr>
+      </w:pPr>
+      <w:r>
+        <w:t xml:space="preserve">The specification never states how the KPS system should </w:t>
+      </w:r>
+      <w:r>
+        <w:t>calculate</w:t>
+      </w:r>
+      <w:r>
+        <w:t xml:space="preserve"> the routes. Thus, we assume that the implementation is </w:t>
+      </w:r>
+      <w:r>
+        <w:t>correct</w:t>
+      </w:r>
+      <w:r>
+        <w:t xml:space="preserve"> (located in the </w:t>
+      </w:r>
+      <w:r>
+        <w:t>‘</w:t>
       </w:r>
       <w:proofErr w:type="spellStart"/>
       <w:r>
-        <w:t>KPSServer</w:t>
+        <w:t>calculateRoute</w:t>
       </w:r>
       <w:proofErr w:type="spellEnd"/>
       <w:r>
-        <w:t xml:space="preserve"> was started</w:t>
-      </w:r>
-    </w:p>
-    <w:p/>
-    <w:p>
-      <w:r>
-        <w:t>I was never really sure if I should’ve been writing tests that passed with the data.xml or failed or a mixture.</w:t>
+        <w:t>’ method in TransportMap.java</w:t>
+      </w:r>
+      <w:r>
+        <w:t>)</w:t>
       </w:r>
       <w:bookmarkStart w:id="0" w:name="_GoBack"/>
       <w:bookmarkEnd w:id="0"/>
+      <w:r>
+        <w:t>. However, the implementation doesn’t output consistent results and doesn’t work so the concept of ‘correct’ is somewhat of a ‘loose’ term to use. Hence, writing tests for inconsistent outputs is impossible.</w:t>
+      </w:r>
+    </w:p>
+    <w:p>
+      <w:pPr>
+        <w:rPr>
+          <w:b/>
+        </w:rPr>
+      </w:pPr>
+    </w:p>
+    <w:p>
+      <w:r>
+        <w:t xml:space="preserve">I could’ve spent hours writing permutation tests to test how the domain model handles assigning routes </w:t>
+      </w:r>
+      <w:r>
+        <w:t>etc,</w:t>
+      </w:r>
+      <w:r>
+        <w:t xml:space="preserve"> but the specification never mentioned how the system was meant to handle this, so I didn’t see the point. I stuck to trying to test tests (the best I could) in a BDD environment for the specification</w:t>
+      </w:r>
+      <w:r>
+        <w:t>.</w:t>
+      </w:r>
+    </w:p>
+    <w:p/>
+    <w:p>
+      <w:r>
+        <w:t xml:space="preserve">To test customer prices, I copied the &lt;price&gt; tags </w:t>
+      </w:r>
+      <w:r>
+        <w:t xml:space="preserve">from logs.xml </w:t>
+      </w:r>
+      <w:r>
+        <w:t xml:space="preserve">into </w:t>
+      </w:r>
+      <w:r>
+        <w:t>data.xml</w:t>
+      </w:r>
+      <w:r>
+        <w:t xml:space="preserve"> </w:t>
+      </w:r>
+      <w:r>
+        <w:t xml:space="preserve">so the customer price definitions were available </w:t>
+      </w:r>
+      <w:r>
+        <w:t xml:space="preserve">when the </w:t>
+      </w:r>
+      <w:proofErr w:type="spellStart"/>
+      <w:r>
+        <w:t>KPSServer</w:t>
+      </w:r>
+      <w:proofErr w:type="spellEnd"/>
+      <w:r>
+        <w:t xml:space="preserve"> was started</w:t>
+      </w:r>
+    </w:p>
+    <w:p/>
+    <w:p>
+      <w:r>
+        <w:t xml:space="preserve">I was never </w:t>
+      </w:r>
+      <w:proofErr w:type="gramStart"/>
+      <w:r>
+        <w:t>really sure</w:t>
+      </w:r>
+      <w:proofErr w:type="gramEnd"/>
+      <w:r>
+        <w:t xml:space="preserve"> if I should’ve been writing tests that passed with the data.xml or failed or a mixture.</w:t>
+      </w:r>
     </w:p>
     <w:sectPr>
       <w:pgSz w:w="11906" w:h="16838"/>

</xml_diff>

<commit_message>
Finished customer price update steps. Had to refactor and edit mail steps because I realised it didn't work for multiple hops.
</commit_message>
<xml_diff>
--- a/Report_Assumptions_Problems.docx
+++ b/Report_Assumptions_Problems.docx
@@ -2,6 +2,287 @@
 <file path=word/document.xml><?xml version="1.0" encoding="utf-8"?>
 <w:document xmlns:wpc="http://schemas.microsoft.com/office/word/2010/wordprocessingCanvas" xmlns:cx="http://schemas.microsoft.com/office/drawing/2014/chartex" xmlns:cx1="http://schemas.microsoft.com/office/drawing/2015/9/8/chartex" xmlns:cx2="http://schemas.microsoft.com/office/drawing/2015/10/21/chartex" xmlns:cx3="http://schemas.microsoft.com/office/drawing/2016/5/9/chartex" xmlns:cx4="http://schemas.microsoft.com/office/drawing/2016/5/10/chartex" xmlns:cx5="http://schemas.microsoft.com/office/drawing/2016/5/11/chartex" xmlns:cx6="http://schemas.microsoft.com/office/drawing/2016/5/12/chartex" xmlns:cx7="http://schemas.microsoft.com/office/drawing/2016/5/13/chartex" xmlns:cx8="http://schemas.microsoft.com/office/drawing/2016/5/14/chartex" xmlns:mc="http://schemas.openxmlformats.org/markup-compatibility/2006" xmlns:aink="http://schemas.microsoft.com/office/drawing/2016/ink" xmlns:am3d="http://schemas.microsoft.com/office/drawing/2017/model3d" xmlns:o="urn:schemas-microsoft-com:office:office" xmlns:r="http://schemas.openxmlformats.org/officeDocument/2006/relationships" xmlns:m="http://schemas.openxmlformats.org/officeDocument/2006/math" xmlns:v="urn:schemas-microsoft-com:vml" xmlns:wp14="http://schemas.microsoft.com/office/word/2010/wordprocessingDrawing" xmlns:wp="http://schemas.openxmlformats.org/drawingml/2006/wordprocessingDrawing" xmlns:w10="urn:schemas-microsoft-com:office:word" xmlns:w="http://schemas.openxmlformats.org/wordprocessingml/2006/main" xmlns:w14="http://schemas.microsoft.com/office/word/2010/wordml" xmlns:w15="http://schemas.microsoft.com/office/word/2012/wordml" xmlns:w16cid="http://schemas.microsoft.com/office/word/2016/wordml/cid" xmlns:w16se="http://schemas.microsoft.com/office/word/2015/wordml/symex" xmlns:wpg="http://schemas.microsoft.com/office/word/2010/wordprocessingGroup" xmlns:wpi="http://schemas.microsoft.com/office/word/2010/wordprocessingInk" xmlns:wne="http://schemas.microsoft.com/office/word/2006/wordml" xmlns:wps="http://schemas.microsoft.com/office/word/2010/wordprocessingShape" mc:Ignorable="w14 w15 w16se w16cid wp14">
   <w:body>
+    <w:p>
+      <w:pPr>
+        <w:rPr>
+          <w:b/>
+        </w:rPr>
+      </w:pPr>
+      <w:r>
+        <w:rPr>
+          <w:b/>
+        </w:rPr>
+        <w:t>General Comments</w:t>
+      </w:r>
+    </w:p>
+    <w:p>
+      <w:pPr>
+        <w:spacing w:after="0"/>
+      </w:pPr>
+      <w:r>
+        <w:t xml:space="preserve">First </w:t>
+      </w:r>
+      <w:proofErr w:type="gramStart"/>
+      <w:r>
+        <w:t>off</w:t>
+      </w:r>
+      <w:proofErr w:type="gramEnd"/>
+      <w:r>
+        <w:t xml:space="preserve"> the bat, there’s n</w:t>
+      </w:r>
+      <w:r>
+        <w:t>othing in the domain model</w:t>
+      </w:r>
+      <w:r>
+        <w:t xml:space="preserve">, </w:t>
+      </w:r>
+      <w:r>
+        <w:t>specificati</w:t>
+      </w:r>
+      <w:r>
+        <w:t>on or</w:t>
+      </w:r>
+      <w:r>
+        <w:t xml:space="preserve"> </w:t>
+      </w:r>
+      <w:r>
+        <w:t>documentation that specifies</w:t>
+      </w:r>
+      <w:r>
+        <w:t xml:space="preserve"> </w:t>
+      </w:r>
+      <w:r>
+        <w:t>what units ‘</w:t>
+      </w:r>
+      <w:proofErr w:type="spellStart"/>
+      <w:r>
+        <w:t>weightcost</w:t>
+      </w:r>
+      <w:proofErr w:type="spellEnd"/>
+      <w:r>
+        <w:t>’ and ‘</w:t>
+      </w:r>
+      <w:proofErr w:type="spellStart"/>
+      <w:r>
+        <w:t>volumecost</w:t>
+      </w:r>
+      <w:proofErr w:type="spellEnd"/>
+      <w:r>
+        <w:t>’</w:t>
+      </w:r>
+      <w:r>
+        <w:t xml:space="preserve"> are in the data files. </w:t>
+      </w:r>
+      <w:r>
+        <w:t>I’m going to work on the assumption that they are kilograms (kg) and litres (L)</w:t>
+      </w:r>
+      <w:r>
+        <w:t xml:space="preserve"> respectively.</w:t>
+      </w:r>
+      <w:r>
+        <w:t xml:space="preserve"> The reason for this is the following:</w:t>
+      </w:r>
+    </w:p>
+    <w:p>
+      <w:pPr>
+        <w:rPr>
+          <w:b/>
+        </w:rPr>
+      </w:pPr>
+      <w:r>
+        <w:t>The very first test that was given to us had an expected cost of $5.</w:t>
+      </w:r>
+      <w:r>
+        <w:t xml:space="preserve"> </w:t>
+      </w:r>
+      <w:r>
+        <w:t>T</w:t>
+      </w:r>
+      <w:r>
+        <w:t>he values passed in by the cucumber definition was 1 for weight, and 1000 for measurement</w:t>
+      </w:r>
+      <w:r>
+        <w:t xml:space="preserve"> with units of </w:t>
+      </w:r>
+      <w:r>
+        <w:t>Kg and Cc</w:t>
+      </w:r>
+      <w:r>
+        <w:t xml:space="preserve"> (cubic </w:t>
+      </w:r>
+      <w:proofErr w:type="spellStart"/>
+      <w:r>
+        <w:t>centimeters</w:t>
+      </w:r>
+      <w:proofErr w:type="spellEnd"/>
+      <w:r>
+        <w:t>)</w:t>
+      </w:r>
+      <w:r>
+        <w:t xml:space="preserve"> respective</w:t>
+      </w:r>
+      <w:r>
+        <w:t>ly</w:t>
+      </w:r>
+      <w:r>
+        <w:t xml:space="preserve">. </w:t>
+      </w:r>
+      <w:r>
+        <w:t>This is important because i</w:t>
+      </w:r>
+      <w:r>
+        <w:t>n the step definition</w:t>
+      </w:r>
+      <w:r>
+        <w:t xml:space="preserve"> where </w:t>
+      </w:r>
+      <w:r>
+        <w:t>they</w:t>
+      </w:r>
+      <w:r>
+        <w:t xml:space="preserve"> calculate the cost</w:t>
+      </w:r>
+      <w:r>
+        <w:t xml:space="preserve">, the weight and measurements were </w:t>
+      </w:r>
+      <w:r>
+        <w:t>assigned</w:t>
+      </w:r>
+      <w:r>
+        <w:t xml:space="preserve"> hard coded values both with values of 1.</w:t>
+      </w:r>
+      <w:r>
+        <w:t xml:space="preserve"> We can see that the</w:t>
+      </w:r>
+      <w:r>
+        <w:t xml:space="preserve"> measurement of</w:t>
+      </w:r>
+      <w:r>
+        <w:t xml:space="preserve"> 1000</w:t>
+      </w:r>
+      <w:r>
+        <w:t>cc</w:t>
+      </w:r>
+      <w:r>
+        <w:t xml:space="preserve"> got converted to a ‘1’ when passed into the domain model</w:t>
+      </w:r>
+      <w:r>
+        <w:t xml:space="preserve"> whereas the value of 1kg remained the same.</w:t>
+      </w:r>
+      <w:r>
+        <w:t xml:space="preserve"> </w:t>
+      </w:r>
+      <w:r>
+        <w:t>Assuming this wasn’t a mistype</w:t>
+      </w:r>
+      <w:r>
+        <w:t xml:space="preserve">, </w:t>
+      </w:r>
+      <w:r>
+        <w:t xml:space="preserve">I’m going to work on the presumption that the value passed into the mail object for the measurement field should be converted to Litres from cubic </w:t>
+      </w:r>
+      <w:proofErr w:type="spellStart"/>
+      <w:r>
+        <w:t>centimeters</w:t>
+      </w:r>
+      <w:proofErr w:type="spellEnd"/>
+      <w:r>
+        <w:t xml:space="preserve"> </w:t>
+      </w:r>
+      <w:r>
+        <w:t>as</w:t>
+      </w:r>
+      <w:r>
+        <w:t xml:space="preserve"> 1 litre = 1000 cc</w:t>
+      </w:r>
+      <w:r>
+        <w:t>.</w:t>
+      </w:r>
+      <w:r>
+        <w:t xml:space="preserve"> Hence, because</w:t>
+      </w:r>
+      <w:r>
+        <w:t xml:space="preserve"> the expected cost of</w:t>
+      </w:r>
+      <w:r>
+        <w:t xml:space="preserve"> $5 was correct</w:t>
+      </w:r>
+      <w:r>
+        <w:t xml:space="preserve"> with a value of 1kg and 1L</w:t>
+      </w:r>
+      <w:r>
+        <w:t xml:space="preserve">, then I will assume that the values for </w:t>
+      </w:r>
+      <w:proofErr w:type="spellStart"/>
+      <w:r>
+        <w:t>weightcost</w:t>
+      </w:r>
+      <w:proofErr w:type="spellEnd"/>
+      <w:r>
+        <w:t xml:space="preserve"> and </w:t>
+      </w:r>
+      <w:proofErr w:type="spellStart"/>
+      <w:r>
+        <w:t>volumecost</w:t>
+      </w:r>
+      <w:proofErr w:type="spellEnd"/>
+      <w:r>
+        <w:t xml:space="preserve"> are also </w:t>
+      </w:r>
+      <w:r>
+        <w:t xml:space="preserve">Kg and L. </w:t>
+      </w:r>
+      <w:r>
+        <w:rPr>
+          <w:b/>
+        </w:rPr>
+        <w:t>This is important when calculating any cost. Also updating costs for customers and</w:t>
+      </w:r>
+      <w:r>
+        <w:rPr>
+          <w:b/>
+        </w:rPr>
+        <w:t xml:space="preserve"> opening new routes/editing routes.</w:t>
+      </w:r>
+      <w:bookmarkStart w:id="0" w:name="_GoBack"/>
+      <w:bookmarkEnd w:id="0"/>
+    </w:p>
+    <w:p>
+      <w:r>
+        <w:t>I could’ve spent hours writing permutation tests to test how the domain model handles assigning routes etc, but the specification never mentioned how the system was meant to handle this, so I didn’t see the point. I stuck to trying to test tests (the best I could) in a BDD environment for the specification.</w:t>
+      </w:r>
+    </w:p>
+    <w:p>
+      <w:r>
+        <w:t xml:space="preserve">To test customer prices, I copied the &lt;price&gt; tags from logs.xml into data.xml so the customer price definitions were available when the </w:t>
+      </w:r>
+      <w:proofErr w:type="spellStart"/>
+      <w:r>
+        <w:t>KPSServer</w:t>
+      </w:r>
+      <w:proofErr w:type="spellEnd"/>
+      <w:r>
+        <w:t xml:space="preserve"> was started. I also made a few more for </w:t>
+      </w:r>
+      <w:proofErr w:type="spellStart"/>
+      <w:r>
+        <w:t>CustomerPrices.feature</w:t>
+      </w:r>
+      <w:proofErr w:type="spellEnd"/>
+      <w:r>
+        <w:t xml:space="preserve"> tests</w:t>
+      </w:r>
+    </w:p>
+    <w:p>
+      <w:r>
+        <w:t>I was never sure if I should’ve been writing tests that passed with the data.xml or failed or a mixture and how to do that.</w:t>
+      </w:r>
+    </w:p>
+    <w:p>
+      <w:r>
+        <w:t>There’s all these company routes in the data file but there wasn’t any customer pricing data. How does this work? The specification doesn’t mention it but should mail be allowed to be sent if there is no pricing information for that route to charge to the customer? How do you accept mail without a pricing specification to charge to the customer? The specification never mentioned this, so I assumed it didn’t matter but it occurred to me.</w:t>
+      </w:r>
+    </w:p>
     <w:p>
       <w:pPr>
         <w:rPr>
@@ -134,6 +415,7 @@
         </w:numPr>
       </w:pPr>
       <w:r>
+        <w:lastRenderedPageBreak/>
         <w:t>The reason for this is directly after 'The price customers are charged is based on priority, volume, weight, and destination', it also states that 'All New Zealand domestic destinations are considered the same for the purposes of charging the customer.'</w:t>
       </w:r>
     </w:p>
@@ -472,7 +754,6 @@
         </w:rPr>
       </w:pPr>
       <w:r>
-        <w:lastRenderedPageBreak/>
         <w:t>Scenario outlines with the same values repeated multiple times to depict the non-deterministic nature of the domain model given some set of repeated inputs.</w:t>
       </w:r>
       <w:r>
@@ -533,10 +814,7 @@
         <w:t>correct</w:t>
       </w:r>
       <w:r>
-        <w:t xml:space="preserve"> (located in the </w:t>
-      </w:r>
-      <w:r>
-        <w:t>‘</w:t>
+        <w:t xml:space="preserve"> (located in the ‘</w:t>
       </w:r>
       <w:proofErr w:type="spellStart"/>
       <w:r>
@@ -549,77 +827,8 @@
       <w:r>
         <w:t>)</w:t>
       </w:r>
-      <w:bookmarkStart w:id="0" w:name="_GoBack"/>
-      <w:bookmarkEnd w:id="0"/>
       <w:r>
         <w:t>. However, the implementation doesn’t output consistent results and doesn’t work so the concept of ‘correct’ is somewhat of a ‘loose’ term to use. Hence, writing tests for inconsistent outputs is impossible.</w:t>
-      </w:r>
-    </w:p>
-    <w:p>
-      <w:pPr>
-        <w:rPr>
-          <w:b/>
-        </w:rPr>
-      </w:pPr>
-    </w:p>
-    <w:p>
-      <w:r>
-        <w:t xml:space="preserve">I could’ve spent hours writing permutation tests to test how the domain model handles assigning routes </w:t>
-      </w:r>
-      <w:r>
-        <w:t>etc,</w:t>
-      </w:r>
-      <w:r>
-        <w:t xml:space="preserve"> but the specification never mentioned how the system was meant to handle this, so I didn’t see the point. I stuck to trying to test tests (the best I could) in a BDD environment for the specification</w:t>
-      </w:r>
-      <w:r>
-        <w:t>.</w:t>
-      </w:r>
-    </w:p>
-    <w:p/>
-    <w:p>
-      <w:r>
-        <w:t xml:space="preserve">To test customer prices, I copied the &lt;price&gt; tags </w:t>
-      </w:r>
-      <w:r>
-        <w:t xml:space="preserve">from logs.xml </w:t>
-      </w:r>
-      <w:r>
-        <w:t xml:space="preserve">into </w:t>
-      </w:r>
-      <w:r>
-        <w:t>data.xml</w:t>
-      </w:r>
-      <w:r>
-        <w:t xml:space="preserve"> </w:t>
-      </w:r>
-      <w:r>
-        <w:t xml:space="preserve">so the customer price definitions were available </w:t>
-      </w:r>
-      <w:r>
-        <w:t xml:space="preserve">when the </w:t>
-      </w:r>
-      <w:proofErr w:type="spellStart"/>
-      <w:r>
-        <w:t>KPSServer</w:t>
-      </w:r>
-      <w:proofErr w:type="spellEnd"/>
-      <w:r>
-        <w:t xml:space="preserve"> was started</w:t>
-      </w:r>
-    </w:p>
-    <w:p/>
-    <w:p>
-      <w:r>
-        <w:t xml:space="preserve">I was never </w:t>
-      </w:r>
-      <w:proofErr w:type="gramStart"/>
-      <w:r>
-        <w:t>really sure</w:t>
-      </w:r>
-      <w:proofErr w:type="gramEnd"/>
-      <w:r>
-        <w:t xml:space="preserve"> if I should’ve been writing tests that passed with the data.xml or failed or a mixture.</w:t>
       </w:r>
     </w:p>
     <w:sectPr>

</xml_diff>

<commit_message>
Wrote report, Fixed bug with JUnit tests. Probably going to stop there
</commit_message>
<xml_diff>
--- a/Report_Assumptions_Problems.docx
+++ b/Report_Assumptions_Problems.docx
@@ -244,38 +244,36 @@
         </w:rPr>
         <w:t xml:space="preserve"> opening new routes/editing routes.</w:t>
       </w:r>
+    </w:p>
+    <w:p>
+      <w:r>
+        <w:t xml:space="preserve">To test customer prices, I copied the &lt;price&gt; tags from logs.xml into data.xml so the customer price definitions were available when the </w:t>
+      </w:r>
+      <w:proofErr w:type="spellStart"/>
+      <w:r>
+        <w:t>KPSServer</w:t>
+      </w:r>
+      <w:proofErr w:type="spellEnd"/>
+      <w:r>
+        <w:t xml:space="preserve"> was started. I also made a few more for </w:t>
+      </w:r>
+      <w:proofErr w:type="spellStart"/>
+      <w:r>
+        <w:t>CustomerPrices.feature</w:t>
+      </w:r>
+      <w:proofErr w:type="spellEnd"/>
+      <w:r>
+        <w:t xml:space="preserve"> tests</w:t>
+      </w:r>
+    </w:p>
+    <w:p>
+      <w:r>
+        <w:t>I was never sure if I shou</w:t>
+      </w:r>
       <w:bookmarkStart w:id="0" w:name="_GoBack"/>
       <w:bookmarkEnd w:id="0"/>
-    </w:p>
-    <w:p>
-      <w:r>
-        <w:t>I could’ve spent hours writing permutation tests to test how the domain model handles assigning routes etc, but the specification never mentioned how the system was meant to handle this, so I didn’t see the point. I stuck to trying to test tests (the best I could) in a BDD environment for the specification.</w:t>
-      </w:r>
-    </w:p>
-    <w:p>
-      <w:r>
-        <w:t xml:space="preserve">To test customer prices, I copied the &lt;price&gt; tags from logs.xml into data.xml so the customer price definitions were available when the </w:t>
-      </w:r>
-      <w:proofErr w:type="spellStart"/>
-      <w:r>
-        <w:t>KPSServer</w:t>
-      </w:r>
-      <w:proofErr w:type="spellEnd"/>
-      <w:r>
-        <w:t xml:space="preserve"> was started. I also made a few more for </w:t>
-      </w:r>
-      <w:proofErr w:type="spellStart"/>
-      <w:r>
-        <w:t>CustomerPrices.feature</w:t>
-      </w:r>
-      <w:proofErr w:type="spellEnd"/>
-      <w:r>
-        <w:t xml:space="preserve"> tests</w:t>
-      </w:r>
-    </w:p>
-    <w:p>
-      <w:r>
-        <w:t>I was never sure if I should’ve been writing tests that passed with the data.xml or failed or a mixture and how to do that.</w:t>
+      <w:r>
+        <w:t>ld’ve been writing tests that passed with the data.xml or failed or a mixture and how to do that.</w:t>
       </w:r>
     </w:p>
     <w:p>
@@ -415,7 +413,6 @@
         </w:numPr>
       </w:pPr>
       <w:r>
-        <w:lastRenderedPageBreak/>
         <w:t>The reason for this is directly after 'The price customers are charged is based on priority, volume, weight, and destination', it also states that 'All New Zealand domestic destinations are considered the same for the purposes of charging the customer.'</w:t>
       </w:r>
     </w:p>
@@ -662,61 +659,6 @@
       <w:proofErr w:type="spellEnd"/>
       <w:r>
         <w:t xml:space="preserve"> type was never consistently AIR, SEA or LAND, it changed given the same inputs.</w:t>
-      </w:r>
-    </w:p>
-    <w:p>
-      <w:pPr>
-        <w:pStyle w:val="ListParagraph"/>
-        <w:numPr>
-          <w:ilvl w:val="0"/>
-          <w:numId w:val="5"/>
-        </w:numPr>
-        <w:rPr>
-          <w:b/>
-        </w:rPr>
-      </w:pPr>
-      <w:r>
-        <w:t xml:space="preserve">The method inside </w:t>
-      </w:r>
-      <w:proofErr w:type="spellStart"/>
-      <w:r>
-        <w:t>KPSServer</w:t>
-      </w:r>
-      <w:proofErr w:type="spellEnd"/>
-      <w:r>
-        <w:t xml:space="preserve"> </w:t>
-      </w:r>
-      <w:proofErr w:type="spellStart"/>
-      <w:r>
-        <w:t>getTransportMap</w:t>
-      </w:r>
-      <w:proofErr w:type="spellEnd"/>
-      <w:r>
-        <w:t>(</w:t>
-      </w:r>
-      <w:proofErr w:type="gramStart"/>
-      <w:r>
-        <w:t>).</w:t>
-      </w:r>
-      <w:proofErr w:type="spellStart"/>
-      <w:r>
-        <w:t>calculateRoute</w:t>
-      </w:r>
-      <w:proofErr w:type="spellEnd"/>
-      <w:proofErr w:type="gramEnd"/>
-      <w:r>
-        <w:t xml:space="preserve">(Mail) </w:t>
-      </w:r>
-      <w:r>
-        <w:t xml:space="preserve">only ever returned a list of size 1, irrespective of how many possible routes there were. </w:t>
-      </w:r>
-      <w:proofErr w:type="gramStart"/>
-      <w:r>
-        <w:t>So</w:t>
-      </w:r>
-      <w:proofErr w:type="gramEnd"/>
-      <w:r>
-        <w:t xml:space="preserve"> the domain was flawed in the sense that one, it sometimes returned sea, sometimes air, but also it could only return one or the other.</w:t>
       </w:r>
     </w:p>
     <w:p>

</xml_diff>